<commit_message>
last labs on MP
</commit_message>
<xml_diff>
--- a/MP/tasks/Лаб7_Сетевые_модели.docx
+++ b/MP/tasks/Лаб7_Сетевые_модели.docx
@@ -1,6 +1,6 @@
 
 <file path=word/document.xml><?xml version="1.0" encoding="utf-8"?>
-<w:document xmlns:wpc="http://schemas.microsoft.com/office/word/2010/wordprocessingCanvas" xmlns:cx="http://schemas.microsoft.com/office/drawing/2014/chartex" xmlns:mc="http://schemas.openxmlformats.org/markup-compatibility/2006" xmlns:o="urn:schemas-microsoft-com:office:office" xmlns:r="http://schemas.openxmlformats.org/officeDocument/2006/relationships" xmlns:m="http://schemas.openxmlformats.org/officeDocument/2006/math" xmlns:v="urn:schemas-microsoft-com:vml" xmlns:wp14="http://schemas.microsoft.com/office/word/2010/wordprocessingDrawing" xmlns:wp="http://schemas.openxmlformats.org/drawingml/2006/wordprocessingDrawing" xmlns:w10="urn:schemas-microsoft-com:office:word" xmlns:w="http://schemas.openxmlformats.org/wordprocessingml/2006/main" xmlns:w14="http://schemas.microsoft.com/office/word/2010/wordml" xmlns:w15="http://schemas.microsoft.com/office/word/2012/wordml" xmlns:w16se="http://schemas.microsoft.com/office/word/2015/wordml/symex" xmlns:wpg="http://schemas.microsoft.com/office/word/2010/wordprocessingGroup" xmlns:wpi="http://schemas.microsoft.com/office/word/2010/wordprocessingInk" xmlns:wne="http://schemas.microsoft.com/office/word/2006/wordml" xmlns:wps="http://schemas.microsoft.com/office/word/2010/wordprocessingShape" mc:Ignorable="w14 w15 w16se wp14">
+<w:document xmlns:wpc="http://schemas.microsoft.com/office/word/2010/wordprocessingCanvas" xmlns:mc="http://schemas.openxmlformats.org/markup-compatibility/2006" xmlns:o="urn:schemas-microsoft-com:office:office" xmlns:r="http://schemas.openxmlformats.org/officeDocument/2006/relationships" xmlns:m="http://schemas.openxmlformats.org/officeDocument/2006/math" xmlns:v="urn:schemas-microsoft-com:vml" xmlns:wp14="http://schemas.microsoft.com/office/word/2010/wordprocessingDrawing" xmlns:wp="http://schemas.openxmlformats.org/drawingml/2006/wordprocessingDrawing" xmlns:w10="urn:schemas-microsoft-com:office:word" xmlns:w="http://schemas.openxmlformats.org/wordprocessingml/2006/main" xmlns:w14="http://schemas.microsoft.com/office/word/2010/wordml" xmlns:w15="http://schemas.microsoft.com/office/word/2012/wordml" xmlns:wpg="http://schemas.microsoft.com/office/word/2010/wordprocessingGroup" xmlns:wpi="http://schemas.microsoft.com/office/word/2010/wordprocessingInk" xmlns:wne="http://schemas.microsoft.com/office/word/2006/wordml" xmlns:wps="http://schemas.microsoft.com/office/word/2010/wordprocessingShape" mc:Ignorable="w14 w15 wp14">
   <w:body>
     <w:p>
       <w:pPr>
@@ -17,31 +17,17 @@
           <w:sz w:val="28"/>
           <w:szCs w:val="28"/>
         </w:rPr>
-        <w:t xml:space="preserve">Лабораторная работа </w:t>
-      </w:r>
+        <w:t>+</w:t>
+      </w:r>
+      <w:bookmarkStart w:id="0" w:name="_GoBack"/>
+      <w:bookmarkEnd w:id="0"/>
       <w:r>
         <w:rPr>
           <w:b/>
           <w:sz w:val="28"/>
           <w:szCs w:val="28"/>
         </w:rPr>
-        <w:t>7</w:t>
-      </w:r>
-      <w:r>
-        <w:rPr>
-          <w:b/>
-          <w:sz w:val="28"/>
-          <w:szCs w:val="28"/>
-        </w:rPr>
-        <w:t xml:space="preserve">. </w:t>
-      </w:r>
-      <w:r>
-        <w:rPr>
-          <w:b/>
-          <w:sz w:val="28"/>
-          <w:szCs w:val="28"/>
-        </w:rPr>
-        <w:t>Сетевые модели</w:t>
+        <w:t>Лабораторная работа 7. Сетевые модели</w:t>
       </w:r>
     </w:p>
     <w:p>
@@ -75,14 +61,7 @@
           <w:sz w:val="28"/>
           <w:szCs w:val="28"/>
         </w:rPr>
-        <w:t xml:space="preserve"> Приобретение навыков </w:t>
-      </w:r>
-      <w:r>
-        <w:rPr>
-          <w:sz w:val="28"/>
-          <w:szCs w:val="28"/>
-        </w:rPr>
-        <w:t>сетевого планирования и составления сетевых графиков</w:t>
+        <w:t xml:space="preserve"> Приобретение навыков сетевого планирования и составления сетевых графиков</w:t>
       </w:r>
       <w:r>
         <w:rPr>
@@ -982,20 +961,13 @@
                 <w:szCs w:val="28"/>
               </w:rPr>
             </w:pPr>
-            <w:r>
-              <w:rPr>
-                <w:sz w:val="28"/>
-                <w:szCs w:val="28"/>
-              </w:rPr>
-              <w:t>в сети не должно быть событий (</w:t>
-            </w:r>
             <w:proofErr w:type="gramStart"/>
             <w:r>
               <w:rPr>
                 <w:sz w:val="28"/>
                 <w:szCs w:val="28"/>
               </w:rPr>
-              <w:t>кроме  исходного</w:t>
+              <w:t>в</w:t>
             </w:r>
             <w:proofErr w:type="gramEnd"/>
             <w:r>
@@ -1003,7 +975,7 @@
                 <w:sz w:val="28"/>
                 <w:szCs w:val="28"/>
               </w:rPr>
-              <w:t>), в которые не входит ни одна дуга;</w:t>
+              <w:t xml:space="preserve"> сети не должно быть событий (кроме  исходного), в которые не входит ни одна дуга;</w:t>
             </w:r>
           </w:p>
           <w:p>
@@ -1018,20 +990,13 @@
                 <w:szCs w:val="28"/>
               </w:rPr>
             </w:pPr>
-            <w:r>
-              <w:rPr>
-                <w:sz w:val="28"/>
-                <w:szCs w:val="28"/>
-              </w:rPr>
-              <w:t>не должно быть событий (</w:t>
-            </w:r>
             <w:proofErr w:type="gramStart"/>
             <w:r>
               <w:rPr>
                 <w:sz w:val="28"/>
                 <w:szCs w:val="28"/>
               </w:rPr>
-              <w:t>кроме  завершающего</w:t>
+              <w:t>не</w:t>
             </w:r>
             <w:proofErr w:type="gramEnd"/>
             <w:r>
@@ -1039,7 +1004,7 @@
                 <w:sz w:val="28"/>
                 <w:szCs w:val="28"/>
               </w:rPr>
-              <w:t>), из которых не выходит ни одной дуги;</w:t>
+              <w:t xml:space="preserve"> должно быть событий (кроме  завершающего), из которых не выходит ни одной дуги;</w:t>
             </w:r>
           </w:p>
           <w:p>
@@ -1074,6 +1039,7 @@
                 <w:szCs w:val="28"/>
               </w:rPr>
             </w:pPr>
+            <w:proofErr w:type="gramStart"/>
             <w:r>
               <w:rPr>
                 <w:b/>
@@ -1084,9 +1050,9 @@
                 <w:szCs w:val="28"/>
               </w:rPr>
               <w:lastRenderedPageBreak/>
-              <w:t xml:space="preserve">любая пара событий сетевого графика может быть соединена </w:t>
-            </w:r>
-            <w:proofErr w:type="gramStart"/>
+              <w:t>любая</w:t>
+            </w:r>
+            <w:proofErr w:type="gramEnd"/>
             <w:r>
               <w:rPr>
                 <w:b/>
@@ -1096,19 +1062,7 @@
                 <w:sz w:val="28"/>
                 <w:szCs w:val="28"/>
               </w:rPr>
-              <w:t>не  более</w:t>
-            </w:r>
-            <w:proofErr w:type="gramEnd"/>
-            <w:r>
-              <w:rPr>
-                <w:b/>
-                <w:bCs/>
-                <w:i/>
-                <w:iCs/>
-                <w:sz w:val="28"/>
-                <w:szCs w:val="28"/>
-              </w:rPr>
-              <w:t xml:space="preserve"> чем одной дугой; </w:t>
+              <w:t xml:space="preserve"> пара событий сетевого графика может быть соединена не  более чем одной дугой; </w:t>
             </w:r>
           </w:p>
           <w:p>
@@ -1297,8 +1251,6 @@
         </w:rPr>
         <w:t>оптимизации</w:t>
       </w:r>
-      <w:bookmarkStart w:id="0" w:name="_GoBack"/>
-      <w:bookmarkEnd w:id="0"/>
       <w:r>
         <w:rPr>
           <w:sz w:val="28"/>
@@ -5683,8 +5635,8 @@
 </file>
 
 <file path=word/numbering.xml><?xml version="1.0" encoding="utf-8"?>
-<w:numbering xmlns:wpc="http://schemas.microsoft.com/office/word/2010/wordprocessingCanvas" xmlns:cx="http://schemas.microsoft.com/office/drawing/2014/chartex" xmlns:mc="http://schemas.openxmlformats.org/markup-compatibility/2006" xmlns:o="urn:schemas-microsoft-com:office:office" xmlns:r="http://schemas.openxmlformats.org/officeDocument/2006/relationships" xmlns:m="http://schemas.openxmlformats.org/officeDocument/2006/math" xmlns:v="urn:schemas-microsoft-com:vml" xmlns:wp14="http://schemas.microsoft.com/office/word/2010/wordprocessingDrawing" xmlns:wp="http://schemas.openxmlformats.org/drawingml/2006/wordprocessingDrawing" xmlns:w10="urn:schemas-microsoft-com:office:word" xmlns:w="http://schemas.openxmlformats.org/wordprocessingml/2006/main" xmlns:w14="http://schemas.microsoft.com/office/word/2010/wordml" xmlns:w15="http://schemas.microsoft.com/office/word/2012/wordml" xmlns:w16se="http://schemas.microsoft.com/office/word/2015/wordml/symex" xmlns:wpg="http://schemas.microsoft.com/office/word/2010/wordprocessingGroup" xmlns:wpi="http://schemas.microsoft.com/office/word/2010/wordprocessingInk" xmlns:wne="http://schemas.microsoft.com/office/word/2006/wordml" xmlns:wps="http://schemas.microsoft.com/office/word/2010/wordprocessingShape" mc:Ignorable="w14 w15 w16se wp14">
-  <w:abstractNum w:abstractNumId="0" w15:restartNumberingAfterBreak="0">
+<w:numbering xmlns:wpc="http://schemas.microsoft.com/office/word/2010/wordprocessingCanvas" xmlns:mc="http://schemas.openxmlformats.org/markup-compatibility/2006" xmlns:o="urn:schemas-microsoft-com:office:office" xmlns:r="http://schemas.openxmlformats.org/officeDocument/2006/relationships" xmlns:m="http://schemas.openxmlformats.org/officeDocument/2006/math" xmlns:v="urn:schemas-microsoft-com:vml" xmlns:wp14="http://schemas.microsoft.com/office/word/2010/wordprocessingDrawing" xmlns:wp="http://schemas.openxmlformats.org/drawingml/2006/wordprocessingDrawing" xmlns:w10="urn:schemas-microsoft-com:office:word" xmlns:w="http://schemas.openxmlformats.org/wordprocessingml/2006/main" xmlns:w14="http://schemas.microsoft.com/office/word/2010/wordml" xmlns:w15="http://schemas.microsoft.com/office/word/2012/wordml" xmlns:wpg="http://schemas.microsoft.com/office/word/2010/wordprocessingGroup" xmlns:wpi="http://schemas.microsoft.com/office/word/2010/wordprocessingInk" xmlns:wne="http://schemas.microsoft.com/office/word/2006/wordml" xmlns:wps="http://schemas.microsoft.com/office/word/2010/wordprocessingShape" mc:Ignorable="w14 w15 wp14">
+  <w:abstractNum w:abstractNumId="0">
     <w:nsid w:val="340027A2"/>
     <w:multiLevelType w:val="hybridMultilevel"/>
     <w:tmpl w:val="E33271FA"/>
@@ -5773,7 +5725,7 @@
       </w:pPr>
     </w:lvl>
   </w:abstractNum>
-  <w:abstractNum w:abstractNumId="1" w15:restartNumberingAfterBreak="0">
+  <w:abstractNum w:abstractNumId="1">
     <w:nsid w:val="3DF240AD"/>
     <w:multiLevelType w:val="hybridMultilevel"/>
     <w:tmpl w:val="FCBEB108"/>
@@ -5896,7 +5848,7 @@
 </file>
 
 <file path=word/styles.xml><?xml version="1.0" encoding="utf-8"?>
-<w:styles xmlns:mc="http://schemas.openxmlformats.org/markup-compatibility/2006" xmlns:r="http://schemas.openxmlformats.org/officeDocument/2006/relationships" xmlns:w="http://schemas.openxmlformats.org/wordprocessingml/2006/main" xmlns:w14="http://schemas.microsoft.com/office/word/2010/wordml" xmlns:w15="http://schemas.microsoft.com/office/word/2012/wordml" xmlns:w16se="http://schemas.microsoft.com/office/word/2015/wordml/symex" mc:Ignorable="w14 w15 w16se">
+<w:styles xmlns:mc="http://schemas.openxmlformats.org/markup-compatibility/2006" xmlns:r="http://schemas.openxmlformats.org/officeDocument/2006/relationships" xmlns:w="http://schemas.openxmlformats.org/wordprocessingml/2006/main" xmlns:w14="http://schemas.microsoft.com/office/word/2010/wordml" xmlns:w15="http://schemas.microsoft.com/office/word/2012/wordml" mc:Ignorable="w14 w15">
   <w:docDefaults>
     <w:rPrDefault>
       <w:rPr>
@@ -6301,6 +6253,7 @@
   <w:style w:type="character" w:default="1" w:styleId="a0">
     <w:name w:val="Default Paragraph Font"/>
     <w:uiPriority w:val="1"/>
+    <w:semiHidden/>
     <w:unhideWhenUsed/>
   </w:style>
   <w:style w:type="table" w:default="1" w:styleId="a1">
@@ -6333,6 +6286,7 @@
       <w:spacing w:after="0" w:line="240" w:lineRule="auto"/>
     </w:pPr>
     <w:tblPr>
+      <w:tblInd w:w="0" w:type="dxa"/>
       <w:tblBorders>
         <w:top w:val="single" w:sz="4" w:space="0" w:color="auto"/>
         <w:left w:val="single" w:sz="4" w:space="0" w:color="auto"/>
@@ -6341,6 +6295,12 @@
         <w:insideH w:val="single" w:sz="4" w:space="0" w:color="auto"/>
         <w:insideV w:val="single" w:sz="4" w:space="0" w:color="auto"/>
       </w:tblBorders>
+      <w:tblCellMar>
+        <w:top w:w="0" w:type="dxa"/>
+        <w:left w:w="108" w:type="dxa"/>
+        <w:bottom w:w="0" w:type="dxa"/>
+        <w:right w:w="108" w:type="dxa"/>
+      </w:tblCellMar>
     </w:tblPr>
   </w:style>
   <w:style w:type="paragraph" w:styleId="a4">

</xml_diff>